<commit_message>
Completed the hands-on for week 1
</commit_message>
<xml_diff>
--- a/Week 1/Data Structures-hands-on.docx
+++ b/Week 1/Data Structures-hands-on.docx
@@ -33,6 +33,9 @@
     </w:p>
     <w:p>
       <w:r>
+        <w:rPr>
+          <w:noProof/>
+        </w:rPr>
         <w:drawing>
           <wp:inline distT="0" distB="0" distL="0" distR="0" wp14:anchorId="0C7A8CEE" wp14:editId="06AE4124">
             <wp:extent cx="6645910" cy="5968365"/>
@@ -72,6 +75,9 @@
     </w:p>
     <w:p>
       <w:r>
+        <w:rPr>
+          <w:noProof/>
+        </w:rPr>
         <w:lastRenderedPageBreak/>
         <w:drawing>
           <wp:inline distT="0" distB="0" distL="0" distR="0" wp14:anchorId="20E3B4DD" wp14:editId="01CB8612">
@@ -112,6 +118,9 @@
     </w:p>
     <w:p>
       <w:r>
+        <w:rPr>
+          <w:noProof/>
+        </w:rPr>
         <w:drawing>
           <wp:inline distT="0" distB="0" distL="0" distR="0" wp14:anchorId="0F06A740" wp14:editId="13E63077">
             <wp:extent cx="6645910" cy="2901315"/>
@@ -152,6 +161,9 @@
     <w:p/>
     <w:p>
       <w:r>
+        <w:rPr>
+          <w:noProof/>
+        </w:rPr>
         <w:lastRenderedPageBreak/>
         <w:drawing>
           <wp:inline distT="0" distB="0" distL="0" distR="0" wp14:anchorId="6F82FF2E" wp14:editId="5958EA50">
@@ -209,6 +221,9 @@
     </w:p>
     <w:p>
       <w:r>
+        <w:rPr>
+          <w:noProof/>
+        </w:rPr>
         <w:drawing>
           <wp:inline distT="0" distB="0" distL="0" distR="0" wp14:anchorId="0D5067FC" wp14:editId="60B1DEB9">
             <wp:extent cx="5494496" cy="3147333"/>
@@ -274,6 +289,9 @@
     </w:p>
     <w:p>
       <w:r>
+        <w:rPr>
+          <w:noProof/>
+        </w:rPr>
         <w:drawing>
           <wp:inline distT="0" distB="0" distL="0" distR="0" wp14:anchorId="5D62542E" wp14:editId="20445F8D">
             <wp:extent cx="6104149" cy="4473328"/>
@@ -313,6 +331,9 @@
     </w:p>
     <w:p>
       <w:r>
+        <w:rPr>
+          <w:noProof/>
+        </w:rPr>
         <w:drawing>
           <wp:inline distT="0" distB="0" distL="0" distR="0" wp14:anchorId="4D1CC683" wp14:editId="63F8709F">
             <wp:extent cx="5342083" cy="2339543"/>
@@ -352,6 +373,9 @@
     </w:p>
     <w:p>
       <w:r>
+        <w:rPr>
+          <w:noProof/>
+        </w:rPr>
         <w:lastRenderedPageBreak/>
         <w:drawing>
           <wp:inline distT="0" distB="0" distL="0" distR="0" wp14:anchorId="5D688C6A" wp14:editId="3E1E900B">
@@ -392,6 +416,9 @@
     </w:p>
     <w:p>
       <w:r>
+        <w:rPr>
+          <w:noProof/>
+        </w:rPr>
         <w:drawing>
           <wp:inline distT="0" distB="0" distL="0" distR="0" wp14:anchorId="6CF15059" wp14:editId="0BC75F62">
             <wp:extent cx="6645910" cy="3017520"/>
@@ -447,6 +474,9 @@
     </w:p>
     <w:p>
       <w:r>
+        <w:rPr>
+          <w:noProof/>
+        </w:rPr>
         <w:drawing>
           <wp:inline distT="0" distB="0" distL="0" distR="0" wp14:anchorId="564EFF62" wp14:editId="2FA84492">
             <wp:extent cx="3779848" cy="1425063"/>
@@ -525,6 +555,9 @@
     </w:p>
     <w:p>
       <w:r>
+        <w:rPr>
+          <w:noProof/>
+        </w:rPr>
         <w:drawing>
           <wp:inline distT="0" distB="0" distL="0" distR="0" wp14:anchorId="6260A5DB" wp14:editId="150DCBC8">
             <wp:extent cx="6645910" cy="3715385"/>
@@ -564,6 +597,9 @@
     </w:p>
     <w:p>
       <w:r>
+        <w:rPr>
+          <w:noProof/>
+        </w:rPr>
         <w:drawing>
           <wp:inline distT="0" distB="0" distL="0" distR="0" wp14:anchorId="4D959D12" wp14:editId="0070BD69">
             <wp:extent cx="6637020" cy="4023360"/>
@@ -603,6 +639,9 @@
     </w:p>
     <w:p>
       <w:r>
+        <w:rPr>
+          <w:noProof/>
+        </w:rPr>
         <w:lastRenderedPageBreak/>
         <w:drawing>
           <wp:inline distT="0" distB="0" distL="0" distR="0" wp14:anchorId="2A85DA4A" wp14:editId="5020BD18">
@@ -643,6 +682,9 @@
     </w:p>
     <w:p>
       <w:r>
+        <w:rPr>
+          <w:noProof/>
+        </w:rPr>
         <w:lastRenderedPageBreak/>
         <w:drawing>
           <wp:inline distT="0" distB="0" distL="0" distR="0" wp14:anchorId="022E2494" wp14:editId="3F3DF624">
@@ -699,6 +741,9 @@
     </w:p>
     <w:p>
       <w:r>
+        <w:rPr>
+          <w:noProof/>
+        </w:rPr>
         <w:drawing>
           <wp:inline distT="0" distB="0" distL="0" distR="0" wp14:anchorId="2AF3C68B" wp14:editId="1018D1A8">
             <wp:extent cx="6339839" cy="3870960"/>
@@ -736,6 +781,368 @@
         </w:drawing>
       </w:r>
     </w:p>
+    <w:p/>
+    <w:p>
+      <w:pPr>
+        <w:spacing w:line="256" w:lineRule="auto"/>
+        <w:rPr>
+          <w:rFonts w:ascii="Calibri" w:eastAsia="Calibri" w:hAnsi="Calibri" w:cs="Times New Roman"/>
+          <w:b/>
+          <w:bCs/>
+          <w:sz w:val="28"/>
+          <w:szCs w:val="28"/>
+        </w:rPr>
+      </w:pPr>
+      <w:r>
+        <w:rPr>
+          <w:rFonts w:ascii="Calibri" w:eastAsia="Calibri" w:hAnsi="Calibri" w:cs="Times New Roman"/>
+          <w:b/>
+          <w:bCs/>
+          <w:sz w:val="28"/>
+          <w:szCs w:val="28"/>
+        </w:rPr>
+        <w:lastRenderedPageBreak/>
+        <w:t>Exercise 7: Financial Forecasting</w:t>
+      </w:r>
+    </w:p>
+    <w:p>
+      <w:r>
+        <w:drawing>
+          <wp:inline distT="0" distB="0" distL="0" distR="0" wp14:anchorId="4F20894C" wp14:editId="237FC2FE">
+            <wp:extent cx="6645910" cy="3703320"/>
+            <wp:effectExtent l="0" t="0" r="2540" b="0"/>
+            <wp:docPr id="1411047656" name="Picture 1"/>
+            <wp:cNvGraphicFramePr>
+              <a:graphicFrameLocks xmlns:a="http://schemas.openxmlformats.org/drawingml/2006/main" noChangeAspect="1"/>
+            </wp:cNvGraphicFramePr>
+            <a:graphic xmlns:a="http://schemas.openxmlformats.org/drawingml/2006/main">
+              <a:graphicData uri="http://schemas.openxmlformats.org/drawingml/2006/picture">
+                <pic:pic xmlns:pic="http://schemas.openxmlformats.org/drawingml/2006/picture">
+                  <pic:nvPicPr>
+                    <pic:cNvPr id="1411047656" name=""/>
+                    <pic:cNvPicPr/>
+                  </pic:nvPicPr>
+                  <pic:blipFill>
+                    <a:blip r:embed="rId19"/>
+                    <a:stretch>
+                      <a:fillRect/>
+                    </a:stretch>
+                  </pic:blipFill>
+                  <pic:spPr>
+                    <a:xfrm>
+                      <a:off x="0" y="0"/>
+                      <a:ext cx="6645910" cy="3703320"/>
+                    </a:xfrm>
+                    <a:prstGeom prst="rect">
+                      <a:avLst/>
+                    </a:prstGeom>
+                  </pic:spPr>
+                </pic:pic>
+              </a:graphicData>
+            </a:graphic>
+          </wp:inline>
+        </w:drawing>
+      </w:r>
+    </w:p>
+    <w:p/>
+    <w:p/>
+    <w:p>
+      <w:pPr>
+        <w:rPr>
+          <w:b/>
+          <w:bCs/>
+        </w:rPr>
+      </w:pPr>
+      <w:r>
+        <w:rPr>
+          <w:b/>
+          <w:bCs/>
+        </w:rPr>
+        <w:t>Output:</w:t>
+      </w:r>
+    </w:p>
+    <w:p>
+      <w:r>
+        <w:drawing>
+          <wp:inline distT="0" distB="0" distL="0" distR="0" wp14:anchorId="543A2EEA" wp14:editId="5726AFFC">
+            <wp:extent cx="4366638" cy="1775614"/>
+            <wp:effectExtent l="0" t="0" r="0" b="0"/>
+            <wp:docPr id="603631242" name="Picture 1"/>
+            <wp:cNvGraphicFramePr>
+              <a:graphicFrameLocks xmlns:a="http://schemas.openxmlformats.org/drawingml/2006/main" noChangeAspect="1"/>
+            </wp:cNvGraphicFramePr>
+            <a:graphic xmlns:a="http://schemas.openxmlformats.org/drawingml/2006/main">
+              <a:graphicData uri="http://schemas.openxmlformats.org/drawingml/2006/picture">
+                <pic:pic xmlns:pic="http://schemas.openxmlformats.org/drawingml/2006/picture">
+                  <pic:nvPicPr>
+                    <pic:cNvPr id="603631242" name=""/>
+                    <pic:cNvPicPr/>
+                  </pic:nvPicPr>
+                  <pic:blipFill>
+                    <a:blip r:embed="rId20"/>
+                    <a:stretch>
+                      <a:fillRect/>
+                    </a:stretch>
+                  </pic:blipFill>
+                  <pic:spPr>
+                    <a:xfrm>
+                      <a:off x="0" y="0"/>
+                      <a:ext cx="4366638" cy="1775614"/>
+                    </a:xfrm>
+                    <a:prstGeom prst="rect">
+                      <a:avLst/>
+                    </a:prstGeom>
+                  </pic:spPr>
+                </pic:pic>
+              </a:graphicData>
+            </a:graphic>
+          </wp:inline>
+        </w:drawing>
+      </w:r>
+    </w:p>
+    <w:p/>
+    <w:p>
+      <w:r>
+        <w:rPr>
+          <w:b/>
+          <w:bCs/>
+          <w:u w:val="single"/>
+        </w:rPr>
+        <w:t>Conclusion</w:t>
+      </w:r>
+      <w:r>
+        <w:t xml:space="preserve">: </w:t>
+      </w:r>
+      <w:r>
+        <w:t>Recursive calls can become inefficient or cause stack overflow for large n</w:t>
+      </w:r>
+      <w:r>
+        <w:t>. Hence a simple iterative approach is more efficient in Java as it is simpler.</w:t>
+      </w:r>
+    </w:p>
+    <w:tbl>
+      <w:tblPr>
+        <w:tblStyle w:val="TableGrid"/>
+        <w:tblW w:w="0" w:type="auto"/>
+        <w:tblLook w:val="04A0" w:firstRow="1" w:lastRow="0" w:firstColumn="1" w:lastColumn="0" w:noHBand="0" w:noVBand="1"/>
+      </w:tblPr>
+      <w:tblGrid>
+        <w:gridCol w:w="1366"/>
+        <w:gridCol w:w="2127"/>
+        <w:gridCol w:w="2173"/>
+      </w:tblGrid>
+      <w:tr>
+        <w:tc>
+          <w:tcPr>
+            <w:tcW w:w="0" w:type="auto"/>
+            <w:hideMark/>
+          </w:tcPr>
+          <w:p>
+            <w:pPr>
+              <w:spacing w:after="160" w:line="259" w:lineRule="auto"/>
+              <w:rPr>
+                <w:b/>
+                <w:bCs/>
+                <w:lang w:val="en-IN"/>
+              </w:rPr>
+            </w:pPr>
+            <w:r>
+              <w:rPr>
+                <w:b/>
+                <w:bCs/>
+                <w:lang w:val="en-IN"/>
+              </w:rPr>
+              <w:t>Feature</w:t>
+            </w:r>
+          </w:p>
+        </w:tc>
+        <w:tc>
+          <w:tcPr>
+            <w:tcW w:w="0" w:type="auto"/>
+            <w:hideMark/>
+          </w:tcPr>
+          <w:p>
+            <w:pPr>
+              <w:spacing w:after="160" w:line="259" w:lineRule="auto"/>
+              <w:rPr>
+                <w:b/>
+                <w:bCs/>
+                <w:lang w:val="en-IN"/>
+              </w:rPr>
+            </w:pPr>
+            <w:r>
+              <w:rPr>
+                <w:b/>
+                <w:bCs/>
+                <w:lang w:val="en-IN"/>
+              </w:rPr>
+              <w:t>Recursive</w:t>
+            </w:r>
+          </w:p>
+        </w:tc>
+        <w:tc>
+          <w:tcPr>
+            <w:tcW w:w="0" w:type="auto"/>
+            <w:hideMark/>
+          </w:tcPr>
+          <w:p>
+            <w:pPr>
+              <w:spacing w:after="160" w:line="259" w:lineRule="auto"/>
+              <w:rPr>
+                <w:b/>
+                <w:bCs/>
+                <w:lang w:val="en-IN"/>
+              </w:rPr>
+            </w:pPr>
+            <w:r>
+              <w:rPr>
+                <w:b/>
+                <w:bCs/>
+                <w:lang w:val="en-IN"/>
+              </w:rPr>
+              <w:t>Iterative</w:t>
+            </w:r>
+          </w:p>
+        </w:tc>
+      </w:tr>
+      <w:tr>
+        <w:tc>
+          <w:tcPr>
+            <w:tcW w:w="0" w:type="auto"/>
+            <w:hideMark/>
+          </w:tcPr>
+          <w:p>
+            <w:pPr>
+              <w:spacing w:after="160" w:line="259" w:lineRule="auto"/>
+              <w:rPr>
+                <w:lang w:val="en-IN"/>
+              </w:rPr>
+            </w:pPr>
+            <w:r>
+              <w:rPr>
+                <w:lang w:val="en-IN"/>
+              </w:rPr>
+              <w:t>Code clarity</w:t>
+            </w:r>
+          </w:p>
+        </w:tc>
+        <w:tc>
+          <w:tcPr>
+            <w:tcW w:w="0" w:type="auto"/>
+            <w:hideMark/>
+          </w:tcPr>
+          <w:p>
+            <w:pPr>
+              <w:spacing w:after="160" w:line="259" w:lineRule="auto"/>
+              <w:rPr>
+                <w:lang w:val="en-IN"/>
+              </w:rPr>
+            </w:pPr>
+            <w:r>
+              <w:rPr>
+                <w:lang w:val="en-IN"/>
+              </w:rPr>
+              <w:t>Elegant</w:t>
+            </w:r>
+          </w:p>
+        </w:tc>
+        <w:tc>
+          <w:tcPr>
+            <w:tcW w:w="0" w:type="auto"/>
+            <w:hideMark/>
+          </w:tcPr>
+          <w:p>
+            <w:pPr>
+              <w:spacing w:after="160" w:line="259" w:lineRule="auto"/>
+              <w:rPr>
+                <w:lang w:val="en-IN"/>
+              </w:rPr>
+            </w:pPr>
+            <w:r>
+              <w:rPr>
+                <w:lang w:val="en-IN"/>
+              </w:rPr>
+              <w:t>Simple</w:t>
+            </w:r>
+          </w:p>
+        </w:tc>
+      </w:tr>
+      <w:tr>
+        <w:tc>
+          <w:tcPr>
+            <w:tcW w:w="0" w:type="auto"/>
+            <w:hideMark/>
+          </w:tcPr>
+          <w:p>
+            <w:pPr>
+              <w:spacing w:after="160" w:line="259" w:lineRule="auto"/>
+              <w:rPr>
+                <w:lang w:val="en-IN"/>
+              </w:rPr>
+            </w:pPr>
+            <w:r>
+              <w:rPr>
+                <w:lang w:val="en-IN"/>
+              </w:rPr>
+              <w:t>Performance</w:t>
+            </w:r>
+          </w:p>
+        </w:tc>
+        <w:tc>
+          <w:tcPr>
+            <w:tcW w:w="0" w:type="auto"/>
+            <w:hideMark/>
+          </w:tcPr>
+          <w:p>
+            <w:pPr>
+              <w:spacing w:after="160" w:line="259" w:lineRule="auto"/>
+              <w:rPr>
+                <w:lang w:val="en-IN"/>
+              </w:rPr>
+            </w:pPr>
+            <w:r>
+              <w:rPr>
+                <w:lang w:val="en-IN"/>
+              </w:rPr>
+              <w:t>O(n) time, O(n) space</w:t>
+            </w:r>
+          </w:p>
+        </w:tc>
+        <w:tc>
+          <w:tcPr>
+            <w:tcW w:w="0" w:type="auto"/>
+            <w:hideMark/>
+          </w:tcPr>
+          <w:p>
+            <w:pPr>
+              <w:spacing w:after="160" w:line="259" w:lineRule="auto"/>
+              <w:rPr>
+                <w:lang w:val="en-IN"/>
+              </w:rPr>
+            </w:pPr>
+            <w:r>
+              <w:rPr>
+                <w:lang w:val="en-IN"/>
+              </w:rPr>
+              <w:t xml:space="preserve">O(n) time, </w:t>
+            </w:r>
+            <w:r>
+              <w:rPr>
+                <w:lang w:val="en-IN"/>
+              </w:rPr>
+              <w:t>O (</w:t>
+            </w:r>
+            <w:r>
+              <w:rPr>
+                <w:lang w:val="en-IN"/>
+              </w:rPr>
+              <w:t>1) space</w:t>
+            </w:r>
+          </w:p>
+        </w:tc>
+      </w:tr>
+    </w:tbl>
+    <w:p/>
     <w:sectPr>
       <w:pgSz w:w="11906" w:h="16838"/>
       <w:pgMar w:top="720" w:right="720" w:bottom="720" w:left="720" w:header="708" w:footer="708" w:gutter="0"/>
@@ -1353,7 +1760,6 @@
   <w:style w:type="character" w:default="1" w:styleId="DefaultParagraphFont">
     <w:name w:val="Default Paragraph Font"/>
     <w:uiPriority w:val="1"/>
-    <w:semiHidden/>
     <w:unhideWhenUsed/>
   </w:style>
   <w:style w:type="table" w:default="1" w:styleId="TableNormal">
@@ -1666,6 +2072,25 @@
       <w:color w:val="2F5496" w:themeColor="accent1" w:themeShade="BF"/>
       <w:spacing w:val="5"/>
     </w:rPr>
+  </w:style>
+  <w:style w:type="table" w:styleId="TableGrid">
+    <w:name w:val="Table Grid"/>
+    <w:basedOn w:val="TableNormal"/>
+    <w:uiPriority w:val="39"/>
+    <w:rsid w:val="000A6277"/>
+    <w:pPr>
+      <w:spacing w:after="0" w:line="240" w:lineRule="auto"/>
+    </w:pPr>
+    <w:tblPr>
+      <w:tblBorders>
+        <w:top w:val="single" w:sz="4" w:space="0" w:color="auto"/>
+        <w:left w:val="single" w:sz="4" w:space="0" w:color="auto"/>
+        <w:bottom w:val="single" w:sz="4" w:space="0" w:color="auto"/>
+        <w:right w:val="single" w:sz="4" w:space="0" w:color="auto"/>
+        <w:insideH w:val="single" w:sz="4" w:space="0" w:color="auto"/>
+        <w:insideV w:val="single" w:sz="4" w:space="0" w:color="auto"/>
+      </w:tblBorders>
+    </w:tblPr>
   </w:style>
 </w:styles>
 </file>

</xml_diff>